<commit_message>
updated works and resume
</commit_message>
<xml_diff>
--- a/src/Assets/Resume_Sourabh.docx
+++ b/src/Assets/Resume_Sourabh.docx
@@ -173,8 +173,8 @@
               <w:rPr>
                 <w:b/>
                 <w:bCs/>
-                <w:spacing w:val="2"/>
-                <w:w w:val="49"/>
+                <w:spacing w:val="0"/>
+                <w:w w:val="50"/>
               </w:rPr>
               <w:t>Front-End Software Enginee</w:t>
             </w:r>
@@ -182,8 +182,8 @@
               <w:rPr>
                 <w:b/>
                 <w:bCs/>
-                <w:spacing w:val="23"/>
-                <w:w w:val="49"/>
+                <w:spacing w:val="16"/>
+                <w:w w:val="50"/>
               </w:rPr>
               <w:t>r</w:t>
             </w:r>
@@ -220,6 +220,9 @@
           <w:p>
             <w:r>
               <w:t>With a strong foundation in computer science, I am passionate about Mobile app development and interested in web design and development. As I grow as a developer, I hope to write clean, readable code that can be used by others and leveraged to create beautiful software</w:t>
+            </w:r>
+            <w:r>
+              <w:t>.</w:t>
             </w:r>
           </w:p>
           <w:sdt>
@@ -289,9 +292,26 @@
             </w:sdtContent>
           </w:sdt>
           <w:p>
-            <w:r>
-              <w:t>https:// sourabhbhatt.github.io/Portfolio</w:t>
-            </w:r>
+            <w:hyperlink r:id="rId13" w:history="1">
+              <w:r>
+                <w:rPr>
+                  <w:rStyle w:val="Hyperlink"/>
+                </w:rPr>
+                <w:t>https://sourabhbhatt.github.io/</w:t>
+              </w:r>
+              <w:r>
+                <w:rPr>
+                  <w:rStyle w:val="Hyperlink"/>
+                </w:rPr>
+                <w:t>p</w:t>
+              </w:r>
+              <w:r>
+                <w:rPr>
+                  <w:rStyle w:val="Hyperlink"/>
+                </w:rPr>
+                <w:t>ortfolio</w:t>
+              </w:r>
+            </w:hyperlink>
           </w:p>
           <w:p/>
           <w:sdt>
@@ -385,7 +405,13 @@
           </w:p>
           <w:p>
             <w:r>
-              <w:t xml:space="preserve">React Native, </w:t>
+              <w:t>React Native,</w:t>
+            </w:r>
+            <w:r>
+              <w:t xml:space="preserve"> Sentry,</w:t>
+            </w:r>
+            <w:r>
+              <w:t xml:space="preserve"> </w:t>
             </w:r>
             <w:r>
               <w:t>JavaScript (ES6), HTML, CSS, ReactJS</w:t>
@@ -563,7 +589,7 @@
               <w:t>I like to write clean, readable code that can be used by others and leveraged to create beautiful software</w:t>
             </w:r>
             <w:r>
-              <w:t xml:space="preserve"> </w:t>
+              <w:t>.</w:t>
             </w:r>
           </w:p>
           <w:p>
@@ -581,8 +607,9 @@
                 <w:rFonts w:ascii="Open Sans" w:hAnsi="Open Sans" w:hint="eastAsia"/>
                 <w:b/>
                 <w:bCs/>
-                <w:color w:val="858585"/>
-                <w:szCs w:val="18"/>
+                <w:color w:val="262626" w:themeColor="text1" w:themeTint="D9"/>
+                <w:sz w:val="20"/>
+                <w:szCs w:val="20"/>
                 <w:shd w:val="clear" w:color="auto" w:fill="FFFFFF"/>
               </w:rPr>
             </w:pPr>
@@ -594,9 +621,9 @@
                 <w:bCs/>
                 <w:i w:val="0"/>
                 <w:iCs w:val="0"/>
-                <w:color w:val="5F6368"/>
-                <w:sz w:val="21"/>
-                <w:szCs w:val="21"/>
+                <w:color w:val="262626" w:themeColor="text1" w:themeTint="D9"/>
+                <w:sz w:val="20"/>
+                <w:szCs w:val="20"/>
                 <w:shd w:val="clear" w:color="auto" w:fill="FFFFFF"/>
               </w:rPr>
               <w:t>1-</w:t>
@@ -606,17 +633,29 @@
                 <w:rFonts w:ascii="Open Sans" w:hAnsi="Open Sans" w:cs="Arial"/>
                 <w:b/>
                 <w:bCs/>
-                <w:color w:val="808080" w:themeColor="background1" w:themeShade="80"/>
-                <w:shd w:val="clear" w:color="auto" w:fill="FFFFFF"/>
-              </w:rPr>
-              <w:t xml:space="preserve">    STORE TO DOOR c</w:t>
+                <w:color w:val="262626" w:themeColor="text1" w:themeTint="D9"/>
+                <w:sz w:val="20"/>
+                <w:szCs w:val="20"/>
+                <w:shd w:val="clear" w:color="auto" w:fill="FFFFFF"/>
+              </w:rPr>
+              <w:t xml:space="preserve">    STORE TO DOOR </w:t>
             </w:r>
             <w:r>
               <w:rPr>
                 <w:rFonts w:ascii="Open Sans" w:hAnsi="Open Sans" w:cs="Arial"/>
-                <w:b/>
-                <w:bCs/>
-                <w:color w:val="808080" w:themeColor="background1" w:themeShade="80"/>
+                <w:color w:val="262626" w:themeColor="text1" w:themeTint="D9"/>
+                <w:sz w:val="20"/>
+                <w:szCs w:val="20"/>
+                <w:shd w:val="clear" w:color="auto" w:fill="FFFFFF"/>
+              </w:rPr>
+              <w:t>c</w:t>
+            </w:r>
+            <w:r>
+              <w:rPr>
+                <w:rFonts w:ascii="Open Sans" w:hAnsi="Open Sans" w:cs="Arial"/>
+                <w:color w:val="262626" w:themeColor="text1" w:themeTint="D9"/>
+                <w:sz w:val="20"/>
+                <w:szCs w:val="20"/>
                 <w:shd w:val="clear" w:color="auto" w:fill="FFFFFF"/>
               </w:rPr>
               <w:t>onnects drivers and its passengers via a mobile application. Once a user gets registered, upon login, there is an option where the App instantly detects the location of the user via GPS. The customer has to enter the drop location</w:t>
@@ -624,9 +663,9 @@
             <w:r>
               <w:rPr>
                 <w:rFonts w:ascii="Open Sans" w:hAnsi="Open Sans" w:cs="Arial"/>
-                <w:b/>
-                <w:bCs/>
-                <w:color w:val="808080" w:themeColor="background1" w:themeShade="80"/>
+                <w:color w:val="262626" w:themeColor="text1" w:themeTint="D9"/>
+                <w:sz w:val="20"/>
+                <w:szCs w:val="20"/>
                 <w:shd w:val="clear" w:color="auto" w:fill="FFFFFF"/>
               </w:rPr>
               <w:t xml:space="preserve">, </w:t>
@@ -634,10 +673,9 @@
             <w:r>
               <w:rPr>
                 <w:rFonts w:ascii="Open Sans" w:hAnsi="Open Sans"/>
-                <w:b/>
-                <w:bCs/>
-                <w:color w:val="858585"/>
-                <w:szCs w:val="18"/>
+                <w:color w:val="262626" w:themeColor="text1" w:themeTint="D9"/>
+                <w:sz w:val="20"/>
+                <w:szCs w:val="20"/>
                 <w:shd w:val="clear" w:color="auto" w:fill="FFFFFF"/>
               </w:rPr>
               <w:t>Deliveries, for your home improvement same day delivery needs.</w:t>
@@ -651,30 +689,18 @@
                 <w:numId w:val="3"/>
               </w:numPr>
               <w:rPr>
-                <w:b/>
-                <w:bCs/>
+                <w:color w:val="548AB7" w:themeColor="accent1" w:themeShade="BF"/>
+                <w:sz w:val="20"/>
+                <w:szCs w:val="20"/>
               </w:rPr>
             </w:pPr>
             <w:r>
               <w:rPr>
-                <w:b/>
-                <w:bCs/>
-              </w:rPr>
-              <w:t xml:space="preserve">STORE TO DOOR USER </w:t>
-            </w:r>
-            <w:r>
-              <w:rPr>
-                <w:b/>
-                <w:bCs/>
-              </w:rPr>
-              <w:t>App</w:t>
-            </w:r>
-            <w:r>
-              <w:rPr>
-                <w:b/>
-                <w:bCs/>
-              </w:rPr>
-              <w:t xml:space="preserve">     </w:t>
+                <w:color w:val="548AB7" w:themeColor="accent1" w:themeShade="BF"/>
+                <w:sz w:val="20"/>
+                <w:szCs w:val="20"/>
+              </w:rPr>
+              <w:t xml:space="preserve">STORE TO DOOR USER App     </w:t>
             </w:r>
           </w:p>
           <w:p>
@@ -684,13 +710,130 @@
                 <w:ilvl w:val="0"/>
                 <w:numId w:val="3"/>
               </w:numPr>
+              <w:rPr>
+                <w:color w:val="548AB7" w:themeColor="accent1" w:themeShade="BF"/>
+                <w:sz w:val="20"/>
+                <w:szCs w:val="20"/>
+              </w:rPr>
             </w:pPr>
             <w:r>
               <w:rPr>
+                <w:color w:val="548AB7" w:themeColor="accent1" w:themeShade="BF"/>
+                <w:sz w:val="20"/>
+                <w:szCs w:val="20"/>
+              </w:rPr>
+              <w:t xml:space="preserve">STORE TO DOOR DRIVER App </w:t>
+            </w:r>
+          </w:p>
+          <w:p>
+            <w:pPr>
+              <w:pStyle w:val="ListParagraph"/>
+              <w:ind w:left="1440"/>
+              <w:rPr>
+                <w:rStyle w:val="Emphasis"/>
+                <w:i w:val="0"/>
+                <w:iCs w:val="0"/>
+                <w:color w:val="262626" w:themeColor="text1" w:themeTint="D9"/>
+                <w:sz w:val="20"/>
+                <w:szCs w:val="20"/>
+              </w:rPr>
+            </w:pPr>
+          </w:p>
+          <w:p>
+            <w:pPr>
+              <w:pStyle w:val="ListParagraph"/>
+              <w:rPr>
+                <w:rFonts w:ascii="Arial" w:hAnsi="Arial" w:cs="Arial"/>
+                <w:color w:val="262626" w:themeColor="text1" w:themeTint="D9"/>
+                <w:sz w:val="20"/>
+                <w:szCs w:val="20"/>
+                <w:shd w:val="clear" w:color="auto" w:fill="FFFFFF"/>
+              </w:rPr>
+            </w:pPr>
+            <w:r>
+              <w:rPr>
+                <w:rStyle w:val="Emphasis"/>
+                <w:rFonts w:ascii="Arial" w:hAnsi="Arial" w:cs="Arial"/>
                 <w:b/>
                 <w:bCs/>
-              </w:rPr>
-              <w:t xml:space="preserve">STORE TO DOOR DRIVER App </w:t>
+                <w:i w:val="0"/>
+                <w:iCs w:val="0"/>
+                <w:color w:val="262626" w:themeColor="text1" w:themeTint="D9"/>
+                <w:sz w:val="20"/>
+                <w:szCs w:val="20"/>
+                <w:shd w:val="clear" w:color="auto" w:fill="FFFFFF"/>
+              </w:rPr>
+              <w:t>2-   And</w:t>
+            </w:r>
+            <w:r>
+              <w:rPr>
+                <w:rStyle w:val="Emphasis"/>
+                <w:rFonts w:ascii="Arial" w:hAnsi="Arial" w:cs="Arial"/>
+                <w:b/>
+                <w:bCs/>
+                <w:i w:val="0"/>
+                <w:iCs w:val="0"/>
+                <w:color w:val="262626" w:themeColor="text1" w:themeTint="D9"/>
+                <w:sz w:val="20"/>
+                <w:szCs w:val="20"/>
+                <w:shd w:val="clear" w:color="auto" w:fill="FFFFFF"/>
+              </w:rPr>
+              <w:t>-</w:t>
+            </w:r>
+            <w:r>
+              <w:rPr>
+                <w:rStyle w:val="Emphasis"/>
+                <w:rFonts w:ascii="Arial" w:hAnsi="Arial" w:cs="Arial"/>
+                <w:b/>
+                <w:bCs/>
+                <w:i w:val="0"/>
+                <w:iCs w:val="0"/>
+                <w:color w:val="262626" w:themeColor="text1" w:themeTint="D9"/>
+                <w:sz w:val="20"/>
+                <w:szCs w:val="20"/>
+                <w:shd w:val="clear" w:color="auto" w:fill="FFFFFF"/>
+              </w:rPr>
+              <w:t>Go</w:t>
+            </w:r>
+            <w:r>
+              <w:rPr>
+                <w:rFonts w:ascii="Arial" w:hAnsi="Arial" w:cs="Arial"/>
+                <w:color w:val="262626" w:themeColor="text1" w:themeTint="D9"/>
+                <w:sz w:val="20"/>
+                <w:szCs w:val="20"/>
+                <w:shd w:val="clear" w:color="auto" w:fill="FFFFFF"/>
+              </w:rPr>
+              <w:t> offers to book cabs nearby your location for</w:t>
+            </w:r>
+            <w:r>
+              <w:rPr>
+                <w:rFonts w:ascii="Arial" w:hAnsi="Arial" w:cs="Arial"/>
+                <w:color w:val="262626" w:themeColor="text1" w:themeTint="D9"/>
+                <w:sz w:val="20"/>
+                <w:szCs w:val="20"/>
+                <w:shd w:val="clear" w:color="auto" w:fill="FFFFFF"/>
+              </w:rPr>
+              <w:t xml:space="preserve"> the</w:t>
+            </w:r>
+            <w:r>
+              <w:rPr>
+                <w:rFonts w:ascii="Arial" w:hAnsi="Arial" w:cs="Arial"/>
+                <w:color w:val="262626" w:themeColor="text1" w:themeTint="D9"/>
+                <w:sz w:val="20"/>
+                <w:szCs w:val="20"/>
+                <w:shd w:val="clear" w:color="auto" w:fill="FFFFFF"/>
+              </w:rPr>
+              <w:t xml:space="preserve"> best fares. For best taxi service at lowest fares</w:t>
+            </w:r>
+            <w:r>
+              <w:rPr>
+                <w:rFonts w:ascii="Arial" w:hAnsi="Arial" w:cs="Arial"/>
+                <w:color w:val="262626" w:themeColor="text1" w:themeTint="D9"/>
+                <w:sz w:val="20"/>
+                <w:szCs w:val="20"/>
+                <w:shd w:val="clear" w:color="auto" w:fill="FFFFFF"/>
+              </w:rPr>
+              <w:t>.</w:t>
             </w:r>
           </w:p>
           <w:p>
@@ -701,87 +844,18 @@
                 <w:numId w:val="3"/>
               </w:numPr>
               <w:rPr>
-                <w:rStyle w:val="Emphasis"/>
-                <w:i w:val="0"/>
-                <w:iCs w:val="0"/>
+                <w:color w:val="548AB7" w:themeColor="accent1" w:themeShade="BF"/>
+                <w:sz w:val="20"/>
+                <w:szCs w:val="20"/>
               </w:rPr>
             </w:pPr>
-          </w:p>
-          <w:p>
-            <w:pPr>
-              <w:pStyle w:val="ListParagraph"/>
-              <w:rPr>
-                <w:rFonts w:ascii="Arial" w:hAnsi="Arial" w:cs="Arial"/>
-                <w:color w:val="4D5156"/>
-                <w:sz w:val="21"/>
-                <w:szCs w:val="21"/>
-                <w:shd w:val="clear" w:color="auto" w:fill="FFFFFF"/>
-              </w:rPr>
-            </w:pPr>
-            <w:r>
-              <w:rPr>
-                <w:rStyle w:val="Emphasis"/>
-                <w:rFonts w:ascii="Arial" w:hAnsi="Arial" w:cs="Arial"/>
-                <w:b/>
-                <w:bCs/>
-                <w:i w:val="0"/>
-                <w:iCs w:val="0"/>
-                <w:color w:val="5F6368"/>
-                <w:sz w:val="21"/>
-                <w:szCs w:val="21"/>
-                <w:shd w:val="clear" w:color="auto" w:fill="FFFFFF"/>
-              </w:rPr>
-              <w:t>2-   And</w:t>
-            </w:r>
-            <w:r>
-              <w:rPr>
-                <w:rStyle w:val="Emphasis"/>
-                <w:rFonts w:ascii="Arial" w:hAnsi="Arial" w:cs="Arial"/>
-                <w:b/>
-                <w:bCs/>
-                <w:i w:val="0"/>
-                <w:iCs w:val="0"/>
-                <w:color w:val="5F6368"/>
-                <w:sz w:val="21"/>
-                <w:szCs w:val="21"/>
-                <w:shd w:val="clear" w:color="auto" w:fill="FFFFFF"/>
-              </w:rPr>
-              <w:t>-</w:t>
-            </w:r>
-            <w:r>
-              <w:rPr>
-                <w:rStyle w:val="Emphasis"/>
-                <w:rFonts w:ascii="Arial" w:hAnsi="Arial" w:cs="Arial"/>
-                <w:b/>
-                <w:bCs/>
-                <w:i w:val="0"/>
-                <w:iCs w:val="0"/>
-                <w:color w:val="5F6368"/>
-                <w:sz w:val="21"/>
-                <w:szCs w:val="21"/>
-                <w:shd w:val="clear" w:color="auto" w:fill="FFFFFF"/>
-              </w:rPr>
-              <w:t>Go</w:t>
-            </w:r>
-            <w:r>
-              <w:rPr>
-                <w:rFonts w:ascii="Arial" w:hAnsi="Arial" w:cs="Arial"/>
-                <w:color w:val="4D5156"/>
-                <w:sz w:val="21"/>
-                <w:szCs w:val="21"/>
-                <w:shd w:val="clear" w:color="auto" w:fill="FFFFFF"/>
-              </w:rPr>
-              <w:t> offers to book cabs nearby your location for best fares. For best taxi service at lowest fares</w:t>
-            </w:r>
-            <w:r>
-              <w:rPr>
-                <w:rFonts w:ascii="Arial" w:hAnsi="Arial" w:cs="Arial"/>
-                <w:color w:val="4D5156"/>
-                <w:sz w:val="21"/>
-                <w:szCs w:val="21"/>
-                <w:shd w:val="clear" w:color="auto" w:fill="FFFFFF"/>
-              </w:rPr>
-              <w:t>.</w:t>
+            <w:r>
+              <w:rPr>
+                <w:color w:val="548AB7" w:themeColor="accent1" w:themeShade="BF"/>
+                <w:sz w:val="20"/>
+                <w:szCs w:val="20"/>
+              </w:rPr>
+              <w:t xml:space="preserve">ANDGO DRIVER APP   </w:t>
             </w:r>
           </w:p>
           <w:p>
@@ -792,51 +866,21 @@
                 <w:numId w:val="3"/>
               </w:numPr>
               <w:rPr>
-                <w:b/>
-                <w:bCs/>
-              </w:rPr>
-            </w:pPr>
-            <w:r>
-              <w:rPr>
-                <w:b/>
-                <w:bCs/>
-              </w:rPr>
-              <w:t>ANDGO DRIVER APP</w:t>
-            </w:r>
-            <w:r>
-              <w:rPr>
-                <w:b/>
-                <w:bCs/>
-              </w:rPr>
-              <w:t xml:space="preserve">   </w:t>
-            </w:r>
-          </w:p>
-          <w:p>
-            <w:pPr>
-              <w:pStyle w:val="ListParagraph"/>
-              <w:numPr>
-                <w:ilvl w:val="0"/>
-                <w:numId w:val="3"/>
-              </w:numPr>
-              <w:rPr>
                 <w:rStyle w:val="Emphasis"/>
                 <w:i w:val="0"/>
                 <w:iCs w:val="0"/>
+                <w:color w:val="548AB7" w:themeColor="accent1" w:themeShade="BF"/>
+                <w:sz w:val="20"/>
+                <w:szCs w:val="20"/>
               </w:rPr>
             </w:pPr>
             <w:r>
               <w:rPr>
-                <w:b/>
-                <w:bCs/>
-              </w:rPr>
-              <w:t>ANDGO USER APP</w:t>
-            </w:r>
-            <w:r>
-              <w:rPr>
-                <w:b/>
-                <w:bCs/>
-              </w:rPr>
-              <w:t xml:space="preserve">      </w:t>
+                <w:color w:val="548AB7" w:themeColor="accent1" w:themeShade="BF"/>
+                <w:sz w:val="20"/>
+                <w:szCs w:val="20"/>
+              </w:rPr>
+              <w:t xml:space="preserve">ANDGO USER APP      </w:t>
             </w:r>
           </w:p>
           <w:p>
@@ -849,9 +893,9 @@
                 <w:bCs/>
                 <w:i w:val="0"/>
                 <w:iCs w:val="0"/>
-                <w:color w:val="5F6368"/>
-                <w:sz w:val="21"/>
-                <w:szCs w:val="21"/>
+                <w:color w:val="262626" w:themeColor="text1" w:themeTint="D9"/>
+                <w:sz w:val="20"/>
+                <w:szCs w:val="20"/>
                 <w:shd w:val="clear" w:color="auto" w:fill="FFFFFF"/>
               </w:rPr>
             </w:pPr>
@@ -864,9 +908,9 @@
                 <w:rFonts w:ascii="Arial" w:hAnsi="Arial" w:cs="Arial"/>
                 <w:i w:val="0"/>
                 <w:iCs w:val="0"/>
-                <w:color w:val="5F6368"/>
-                <w:sz w:val="21"/>
-                <w:szCs w:val="21"/>
+                <w:color w:val="262626" w:themeColor="text1" w:themeTint="D9"/>
+                <w:sz w:val="20"/>
+                <w:szCs w:val="20"/>
                 <w:shd w:val="clear" w:color="auto" w:fill="FFFFFF"/>
               </w:rPr>
             </w:pPr>
@@ -878,12 +922,12 @@
                 <w:bCs/>
                 <w:i w:val="0"/>
                 <w:iCs w:val="0"/>
-                <w:color w:val="5F6368"/>
-                <w:sz w:val="21"/>
-                <w:szCs w:val="21"/>
-                <w:shd w:val="clear" w:color="auto" w:fill="FFFFFF"/>
-              </w:rPr>
-              <w:t>3</w:t>
+                <w:color w:val="262626" w:themeColor="text1" w:themeTint="D9"/>
+                <w:sz w:val="20"/>
+                <w:szCs w:val="20"/>
+                <w:shd w:val="clear" w:color="auto" w:fill="FFFFFF"/>
+              </w:rPr>
+              <w:t xml:space="preserve">3- </w:t>
             </w:r>
             <w:r>
               <w:rPr>
@@ -893,12 +937,12 @@
                 <w:bCs/>
                 <w:i w:val="0"/>
                 <w:iCs w:val="0"/>
-                <w:color w:val="5F6368"/>
-                <w:sz w:val="21"/>
-                <w:szCs w:val="21"/>
-                <w:shd w:val="clear" w:color="auto" w:fill="FFFFFF"/>
-              </w:rPr>
-              <w:t xml:space="preserve">- </w:t>
+                <w:color w:val="262626" w:themeColor="text1" w:themeTint="D9"/>
+                <w:sz w:val="20"/>
+                <w:szCs w:val="20"/>
+                <w:shd w:val="clear" w:color="auto" w:fill="FFFFFF"/>
+              </w:rPr>
+              <w:t>Social</w:t>
             </w:r>
             <w:r>
               <w:rPr>
@@ -908,12 +952,12 @@
                 <w:bCs/>
                 <w:i w:val="0"/>
                 <w:iCs w:val="0"/>
-                <w:color w:val="5F6368"/>
-                <w:sz w:val="21"/>
-                <w:szCs w:val="21"/>
-                <w:shd w:val="clear" w:color="auto" w:fill="FFFFFF"/>
-              </w:rPr>
-              <w:t>Social</w:t>
+                <w:color w:val="262626" w:themeColor="text1" w:themeTint="D9"/>
+                <w:sz w:val="20"/>
+                <w:szCs w:val="20"/>
+                <w:shd w:val="clear" w:color="auto" w:fill="FFFFFF"/>
+              </w:rPr>
+              <w:t xml:space="preserve"> </w:t>
             </w:r>
             <w:r>
               <w:rPr>
@@ -923,12 +967,12 @@
                 <w:bCs/>
                 <w:i w:val="0"/>
                 <w:iCs w:val="0"/>
-                <w:color w:val="5F6368"/>
-                <w:sz w:val="21"/>
-                <w:szCs w:val="21"/>
-                <w:shd w:val="clear" w:color="auto" w:fill="FFFFFF"/>
-              </w:rPr>
-              <w:t xml:space="preserve"> </w:t>
+                <w:color w:val="262626" w:themeColor="text1" w:themeTint="D9"/>
+                <w:sz w:val="20"/>
+                <w:szCs w:val="20"/>
+                <w:shd w:val="clear" w:color="auto" w:fill="FFFFFF"/>
+              </w:rPr>
+              <w:t>Exchange App</w:t>
             </w:r>
             <w:r>
               <w:rPr>
@@ -938,41 +982,13 @@
                 <w:bCs/>
                 <w:i w:val="0"/>
                 <w:iCs w:val="0"/>
-                <w:color w:val="5F6368"/>
-                <w:sz w:val="21"/>
-                <w:szCs w:val="21"/>
-                <w:shd w:val="clear" w:color="auto" w:fill="FFFFFF"/>
-              </w:rPr>
-              <w:t xml:space="preserve">Exchange App – </w:t>
-            </w:r>
-            <w:r>
-              <w:rPr>
-                <w:rStyle w:val="Emphasis"/>
-                <w:rFonts w:ascii="Arial" w:hAnsi="Arial" w:cs="Arial"/>
-                <w:i w:val="0"/>
-                <w:iCs w:val="0"/>
-                <w:color w:val="5F6368"/>
-                <w:sz w:val="21"/>
-                <w:szCs w:val="21"/>
-                <w:shd w:val="clear" w:color="auto" w:fill="FFFFFF"/>
-              </w:rPr>
-              <w:t>The purpose of this exchange is to maximize benefits and minimize costs.</w:t>
-            </w:r>
-          </w:p>
-          <w:p>
-            <w:pPr>
-              <w:pStyle w:val="ListParagraph"/>
-              <w:rPr>
-                <w:rStyle w:val="Emphasis"/>
-                <w:rFonts w:ascii="Arial" w:hAnsi="Arial" w:cs="Arial"/>
-                <w:i w:val="0"/>
-                <w:iCs w:val="0"/>
-                <w:color w:val="5F6368"/>
-                <w:sz w:val="21"/>
-                <w:szCs w:val="21"/>
-                <w:shd w:val="clear" w:color="auto" w:fill="FFFFFF"/>
-              </w:rPr>
-            </w:pPr>
+                <w:color w:val="262626" w:themeColor="text1" w:themeTint="D9"/>
+                <w:sz w:val="20"/>
+                <w:szCs w:val="20"/>
+                <w:shd w:val="clear" w:color="auto" w:fill="FFFFFF"/>
+              </w:rPr>
+              <w:t>:</w:t>
+            </w:r>
             <w:r>
               <w:rPr>
                 <w:rStyle w:val="Emphasis"/>
@@ -981,13 +997,56 @@
                 <w:bCs/>
                 <w:i w:val="0"/>
                 <w:iCs w:val="0"/>
-                <w:color w:val="5F6368"/>
-                <w:sz w:val="21"/>
-                <w:szCs w:val="21"/>
-                <w:shd w:val="clear" w:color="auto" w:fill="FFFFFF"/>
-              </w:rPr>
-              <w:t xml:space="preserve">4- </w:t>
-            </w:r>
+                <w:color w:val="262626" w:themeColor="text1" w:themeTint="D9"/>
+                <w:sz w:val="20"/>
+                <w:szCs w:val="20"/>
+                <w:shd w:val="clear" w:color="auto" w:fill="FFFFFF"/>
+              </w:rPr>
+              <w:t xml:space="preserve"> </w:t>
+            </w:r>
+            <w:r>
+              <w:rPr>
+                <w:rStyle w:val="Emphasis"/>
+                <w:rFonts w:ascii="Arial" w:hAnsi="Arial" w:cs="Arial"/>
+                <w:i w:val="0"/>
+                <w:iCs w:val="0"/>
+                <w:color w:val="262626" w:themeColor="text1" w:themeTint="D9"/>
+                <w:sz w:val="20"/>
+                <w:szCs w:val="20"/>
+                <w:shd w:val="clear" w:color="auto" w:fill="FFFFFF"/>
+              </w:rPr>
+              <w:t>The purpose of this exchange is to maximize benefits and minimize costs.</w:t>
+            </w:r>
+          </w:p>
+          <w:p>
+            <w:pPr>
+              <w:pStyle w:val="ListParagraph"/>
+              <w:rPr>
+                <w:rStyle w:val="Emphasis"/>
+                <w:rFonts w:ascii="Arial" w:hAnsi="Arial" w:cs="Arial"/>
+                <w:i w:val="0"/>
+                <w:iCs w:val="0"/>
+                <w:color w:val="262626" w:themeColor="text1" w:themeTint="D9"/>
+                <w:sz w:val="20"/>
+                <w:szCs w:val="20"/>
+                <w:shd w:val="clear" w:color="auto" w:fill="FFFFFF"/>
+              </w:rPr>
+            </w:pPr>
+          </w:p>
+          <w:p>
+            <w:pPr>
+              <w:pStyle w:val="ListParagraph"/>
+              <w:rPr>
+                <w:rStyle w:val="Emphasis"/>
+                <w:rFonts w:ascii="Arial" w:hAnsi="Arial" w:cs="Arial"/>
+                <w:i w:val="0"/>
+                <w:iCs w:val="0"/>
+                <w:color w:val="262626" w:themeColor="text1" w:themeTint="D9"/>
+                <w:sz w:val="20"/>
+                <w:szCs w:val="20"/>
+                <w:shd w:val="clear" w:color="auto" w:fill="FFFFFF"/>
+              </w:rPr>
+            </w:pPr>
             <w:r>
               <w:rPr>
                 <w:rStyle w:val="Emphasis"/>
@@ -996,12 +1055,12 @@
                 <w:bCs/>
                 <w:i w:val="0"/>
                 <w:iCs w:val="0"/>
-                <w:color w:val="5F6368"/>
-                <w:sz w:val="21"/>
-                <w:szCs w:val="21"/>
-                <w:shd w:val="clear" w:color="auto" w:fill="FFFFFF"/>
-              </w:rPr>
-              <w:t>My Glove Box</w:t>
+                <w:color w:val="262626" w:themeColor="text1" w:themeTint="D9"/>
+                <w:sz w:val="20"/>
+                <w:szCs w:val="20"/>
+                <w:shd w:val="clear" w:color="auto" w:fill="FFFFFF"/>
+              </w:rPr>
+              <w:t xml:space="preserve">4- </w:t>
             </w:r>
             <w:r>
               <w:rPr>
@@ -1011,51 +1070,13 @@
                 <w:bCs/>
                 <w:i w:val="0"/>
                 <w:iCs w:val="0"/>
-                <w:color w:val="5F6368"/>
-                <w:sz w:val="21"/>
-                <w:szCs w:val="21"/>
-                <w:shd w:val="clear" w:color="auto" w:fill="FFFFFF"/>
-              </w:rPr>
-              <w:t xml:space="preserve">– </w:t>
-            </w:r>
-            <w:r>
-              <w:rPr>
-                <w:rStyle w:val="Emphasis"/>
-                <w:rFonts w:ascii="Arial" w:hAnsi="Arial" w:cs="Arial"/>
-                <w:i w:val="0"/>
-                <w:iCs w:val="0"/>
-                <w:color w:val="5F6368"/>
-                <w:sz w:val="21"/>
-                <w:szCs w:val="21"/>
-                <w:shd w:val="clear" w:color="auto" w:fill="FFFFFF"/>
-              </w:rPr>
-              <w:t>Provides vehicle related solutions</w:t>
-            </w:r>
-            <w:r>
-              <w:rPr>
-                <w:rStyle w:val="Emphasis"/>
-                <w:rFonts w:ascii="Arial" w:hAnsi="Arial" w:cs="Arial"/>
-                <w:i w:val="0"/>
-                <w:iCs w:val="0"/>
-                <w:color w:val="5F6368"/>
-                <w:sz w:val="21"/>
-                <w:szCs w:val="21"/>
-                <w:shd w:val="clear" w:color="auto" w:fill="FFFFFF"/>
-              </w:rPr>
-              <w:t>.</w:t>
-            </w:r>
-          </w:p>
-          <w:p>
-            <w:pPr>
-              <w:pStyle w:val="ListParagraph"/>
-              <w:rPr>
-                <w:rFonts w:ascii="Arial" w:hAnsi="Arial" w:cs="Arial"/>
-                <w:color w:val="5F6368"/>
-                <w:sz w:val="21"/>
-                <w:szCs w:val="21"/>
-                <w:shd w:val="clear" w:color="auto" w:fill="FFFFFF"/>
-              </w:rPr>
-            </w:pPr>
+                <w:color w:val="262626" w:themeColor="text1" w:themeTint="D9"/>
+                <w:sz w:val="20"/>
+                <w:szCs w:val="20"/>
+                <w:shd w:val="clear" w:color="auto" w:fill="FFFFFF"/>
+              </w:rPr>
+              <w:t>My Glove Box</w:t>
+            </w:r>
             <w:r>
               <w:rPr>
                 <w:rStyle w:val="Emphasis"/>
@@ -1064,12 +1085,12 @@
                 <w:bCs/>
                 <w:i w:val="0"/>
                 <w:iCs w:val="0"/>
-                <w:color w:val="5F6368"/>
-                <w:sz w:val="21"/>
-                <w:szCs w:val="21"/>
-                <w:shd w:val="clear" w:color="auto" w:fill="FFFFFF"/>
-              </w:rPr>
-              <w:t>5</w:t>
+                <w:color w:val="262626" w:themeColor="text1" w:themeTint="D9"/>
+                <w:sz w:val="20"/>
+                <w:szCs w:val="20"/>
+                <w:shd w:val="clear" w:color="auto" w:fill="FFFFFF"/>
+              </w:rPr>
+              <w:t>:</w:t>
             </w:r>
             <w:r>
               <w:rPr>
@@ -1079,12 +1100,12 @@
                 <w:bCs/>
                 <w:i w:val="0"/>
                 <w:iCs w:val="0"/>
-                <w:color w:val="5F6368"/>
-                <w:sz w:val="21"/>
-                <w:szCs w:val="21"/>
-                <w:shd w:val="clear" w:color="auto" w:fill="FFFFFF"/>
-              </w:rPr>
-              <w:t xml:space="preserve">- Aws Finance– </w:t>
+                <w:color w:val="262626" w:themeColor="text1" w:themeTint="D9"/>
+                <w:sz w:val="20"/>
+                <w:szCs w:val="20"/>
+                <w:shd w:val="clear" w:color="auto" w:fill="FFFFFF"/>
+              </w:rPr>
+              <w:t xml:space="preserve"> </w:t>
             </w:r>
             <w:r>
               <w:rPr>
@@ -1092,12 +1113,12 @@
                 <w:rFonts w:ascii="Arial" w:hAnsi="Arial" w:cs="Arial"/>
                 <w:i w:val="0"/>
                 <w:iCs w:val="0"/>
-                <w:color w:val="5F6368"/>
-                <w:sz w:val="21"/>
-                <w:szCs w:val="21"/>
-                <w:shd w:val="clear" w:color="auto" w:fill="FFFFFF"/>
-              </w:rPr>
-              <w:t>The purpose of this</w:t>
+                <w:color w:val="262626" w:themeColor="text1" w:themeTint="D9"/>
+                <w:sz w:val="20"/>
+                <w:szCs w:val="20"/>
+                <w:shd w:val="clear" w:color="auto" w:fill="FFFFFF"/>
+              </w:rPr>
+              <w:t>Provides vehicle</w:t>
             </w:r>
             <w:r>
               <w:rPr>
@@ -1105,12 +1126,12 @@
                 <w:rFonts w:ascii="Arial" w:hAnsi="Arial" w:cs="Arial"/>
                 <w:i w:val="0"/>
                 <w:iCs w:val="0"/>
-                <w:color w:val="5F6368"/>
-                <w:sz w:val="21"/>
-                <w:szCs w:val="21"/>
-                <w:shd w:val="clear" w:color="auto" w:fill="FFFFFF"/>
-              </w:rPr>
-              <w:t xml:space="preserve"> to manage or provide finance related solution</w:t>
+                <w:color w:val="262626" w:themeColor="text1" w:themeTint="D9"/>
+                <w:sz w:val="20"/>
+                <w:szCs w:val="20"/>
+                <w:shd w:val="clear" w:color="auto" w:fill="FFFFFF"/>
+              </w:rPr>
+              <w:t>-</w:t>
             </w:r>
             <w:r>
               <w:rPr>
@@ -1118,12 +1139,177 @@
                 <w:rFonts w:ascii="Arial" w:hAnsi="Arial" w:cs="Arial"/>
                 <w:i w:val="0"/>
                 <w:iCs w:val="0"/>
+                <w:color w:val="262626" w:themeColor="text1" w:themeTint="D9"/>
+                <w:sz w:val="20"/>
+                <w:szCs w:val="20"/>
+                <w:shd w:val="clear" w:color="auto" w:fill="FFFFFF"/>
+              </w:rPr>
+              <w:t>related solutions</w:t>
+            </w:r>
+            <w:r>
+              <w:rPr>
+                <w:rStyle w:val="Emphasis"/>
+                <w:rFonts w:ascii="Arial" w:hAnsi="Arial" w:cs="Arial"/>
+                <w:i w:val="0"/>
+                <w:iCs w:val="0"/>
+                <w:color w:val="262626" w:themeColor="text1" w:themeTint="D9"/>
+                <w:sz w:val="20"/>
+                <w:szCs w:val="20"/>
+                <w:shd w:val="clear" w:color="auto" w:fill="FFFFFF"/>
+              </w:rPr>
+              <w:t>.</w:t>
+            </w:r>
+          </w:p>
+          <w:p>
+            <w:pPr>
+              <w:pStyle w:val="ListParagraph"/>
+              <w:rPr>
+                <w:rStyle w:val="Emphasis"/>
+                <w:rFonts w:ascii="Arial" w:hAnsi="Arial" w:cs="Arial"/>
+                <w:i w:val="0"/>
+                <w:iCs w:val="0"/>
+                <w:color w:val="262626" w:themeColor="text1" w:themeTint="D9"/>
+                <w:sz w:val="20"/>
+                <w:szCs w:val="20"/>
+                <w:shd w:val="clear" w:color="auto" w:fill="FFFFFF"/>
+              </w:rPr>
+            </w:pPr>
+          </w:p>
+          <w:p>
+            <w:pPr>
+              <w:pStyle w:val="ListParagraph"/>
+              <w:rPr>
+                <w:rFonts w:ascii="Arial" w:hAnsi="Arial" w:cs="Arial"/>
                 <w:color w:val="5F6368"/>
                 <w:sz w:val="21"/>
                 <w:szCs w:val="21"/>
                 <w:shd w:val="clear" w:color="auto" w:fill="FFFFFF"/>
               </w:rPr>
-              <w:t>s to AWS clients.</w:t>
+            </w:pPr>
+            <w:r>
+              <w:rPr>
+                <w:rStyle w:val="Emphasis"/>
+                <w:rFonts w:ascii="Arial" w:hAnsi="Arial" w:cs="Arial"/>
+                <w:b/>
+                <w:bCs/>
+                <w:i w:val="0"/>
+                <w:iCs w:val="0"/>
+                <w:color w:val="262626" w:themeColor="text1" w:themeTint="D9"/>
+                <w:sz w:val="20"/>
+                <w:szCs w:val="20"/>
+                <w:shd w:val="clear" w:color="auto" w:fill="FFFFFF"/>
+              </w:rPr>
+              <w:t>5- A</w:t>
+            </w:r>
+            <w:r>
+              <w:rPr>
+                <w:rStyle w:val="Emphasis"/>
+                <w:rFonts w:ascii="Arial" w:hAnsi="Arial" w:cs="Arial"/>
+                <w:b/>
+                <w:bCs/>
+                <w:i w:val="0"/>
+                <w:iCs w:val="0"/>
+                <w:color w:val="262626" w:themeColor="text1" w:themeTint="D9"/>
+                <w:sz w:val="20"/>
+                <w:szCs w:val="20"/>
+                <w:shd w:val="clear" w:color="auto" w:fill="FFFFFF"/>
+              </w:rPr>
+              <w:t>MZ Seller</w:t>
+            </w:r>
+            <w:r>
+              <w:rPr>
+                <w:rStyle w:val="Emphasis"/>
+                <w:rFonts w:ascii="Arial" w:hAnsi="Arial" w:cs="Arial"/>
+                <w:b/>
+                <w:bCs/>
+                <w:i w:val="0"/>
+                <w:iCs w:val="0"/>
+                <w:color w:val="262626" w:themeColor="text1" w:themeTint="D9"/>
+                <w:sz w:val="20"/>
+                <w:szCs w:val="20"/>
+                <w:shd w:val="clear" w:color="auto" w:fill="FFFFFF"/>
+              </w:rPr>
+              <w:t xml:space="preserve"> Finance</w:t>
+            </w:r>
+            <w:r>
+              <w:rPr>
+                <w:rStyle w:val="Emphasis"/>
+                <w:rFonts w:ascii="Arial" w:hAnsi="Arial" w:cs="Arial"/>
+                <w:b/>
+                <w:bCs/>
+                <w:i w:val="0"/>
+                <w:iCs w:val="0"/>
+                <w:color w:val="262626" w:themeColor="text1" w:themeTint="D9"/>
+                <w:sz w:val="20"/>
+                <w:szCs w:val="20"/>
+                <w:shd w:val="clear" w:color="auto" w:fill="FFFFFF"/>
+              </w:rPr>
+              <w:t>:</w:t>
+            </w:r>
+            <w:r>
+              <w:rPr>
+                <w:rStyle w:val="Emphasis"/>
+                <w:rFonts w:ascii="Arial" w:hAnsi="Arial" w:cs="Arial"/>
+                <w:i w:val="0"/>
+                <w:iCs w:val="0"/>
+                <w:color w:val="262626" w:themeColor="text1" w:themeTint="D9"/>
+                <w:sz w:val="20"/>
+                <w:szCs w:val="20"/>
+                <w:shd w:val="clear" w:color="auto" w:fill="FFFFFF"/>
+              </w:rPr>
+              <w:t xml:space="preserve"> </w:t>
+            </w:r>
+            <w:r>
+              <w:rPr>
+                <w:rStyle w:val="Emphasis"/>
+                <w:rFonts w:ascii="Arial" w:hAnsi="Arial" w:cs="Arial"/>
+                <w:i w:val="0"/>
+                <w:iCs w:val="0"/>
+                <w:color w:val="262626" w:themeColor="text1" w:themeTint="D9"/>
+                <w:sz w:val="20"/>
+                <w:szCs w:val="20"/>
+                <w:shd w:val="clear" w:color="auto" w:fill="FFFFFF"/>
+              </w:rPr>
+              <w:t>A f</w:t>
+            </w:r>
+            <w:r>
+              <w:rPr>
+                <w:rStyle w:val="Emphasis"/>
+                <w:rFonts w:ascii="Arial" w:hAnsi="Arial" w:cs="Arial"/>
+                <w:i w:val="0"/>
+                <w:iCs w:val="0"/>
+                <w:color w:val="262626" w:themeColor="text1" w:themeTint="D9"/>
+                <w:sz w:val="20"/>
+                <w:szCs w:val="20"/>
+                <w:shd w:val="clear" w:color="auto" w:fill="FFFFFF"/>
+              </w:rPr>
+              <w:t xml:space="preserve">ast funding </w:t>
+            </w:r>
+            <w:r>
+              <w:rPr>
+                <w:rStyle w:val="Emphasis"/>
+                <w:rFonts w:ascii="Arial" w:hAnsi="Arial" w:cs="Arial"/>
+                <w:i w:val="0"/>
+                <w:iCs w:val="0"/>
+                <w:color w:val="262626" w:themeColor="text1" w:themeTint="D9"/>
+                <w:sz w:val="20"/>
+                <w:szCs w:val="20"/>
+                <w:shd w:val="clear" w:color="auto" w:fill="FFFFFF"/>
+              </w:rPr>
+              <w:t xml:space="preserve">platform </w:t>
+            </w:r>
+            <w:r>
+              <w:rPr>
+                <w:rStyle w:val="Emphasis"/>
+                <w:rFonts w:ascii="Arial" w:hAnsi="Arial" w:cs="Arial"/>
+                <w:i w:val="0"/>
+                <w:iCs w:val="0"/>
+                <w:color w:val="262626" w:themeColor="text1" w:themeTint="D9"/>
+                <w:sz w:val="20"/>
+                <w:szCs w:val="20"/>
+                <w:shd w:val="clear" w:color="auto" w:fill="FFFFFF"/>
+              </w:rPr>
+              <w:t>built for eCommerce sellers.</w:t>
             </w:r>
           </w:p>
         </w:tc>
@@ -1171,9 +1357,9 @@
       </w:pPr>
     </w:p>
     <w:sectPr>
-      <w:headerReference w:type="default" r:id="rId13"/>
+      <w:headerReference w:type="default" r:id="rId14"/>
       <w:pgSz w:w="12240" w:h="15840"/>
-      <w:pgMar w:top="720" w:right="720" w:bottom="720" w:left="720" w:header="720" w:footer="720" w:gutter="0"/>
+      <w:pgMar w:top="720" w:right="720" w:bottom="270" w:left="720" w:header="720" w:footer="720" w:gutter="0"/>
       <w:cols w:space="720"/>
       <w:docGrid w:linePitch="360"/>
     </w:sectPr>
@@ -1241,7 +1427,7 @@
           <wp:extent cx="7260336" cy="9628632"/>
           <wp:effectExtent l="0" t="0" r="0" b="0"/>
           <wp:wrapNone/>
-          <wp:docPr id="3" name="Graphic 3">
+          <wp:docPr id="5" name="Graphic 5">
             <a:extLst xmlns:a="http://schemas.openxmlformats.org/drawingml/2006/main">
               <a:ext uri="{C183D7F6-B498-43B3-948B-1728B52AA6E4}">
                 <adec:decorative xmlns:adec="http://schemas.microsoft.com/office/drawing/2017/decorative" val="1"/>
@@ -1423,7 +1609,7 @@
       <w:lvlText w:val=""/>
       <w:lvlJc w:val="left"/>
       <w:pPr>
-        <w:ind w:left="720" w:hanging="360"/>
+        <w:ind w:left="1440" w:hanging="360"/>
       </w:pPr>
       <w:rPr>
         <w:rFonts w:ascii="Symbol" w:hAnsi="Symbol" w:hint="default"/>
@@ -1435,7 +1621,7 @@
       <w:lvlText w:val="o"/>
       <w:lvlJc w:val="left"/>
       <w:pPr>
-        <w:ind w:left="1440" w:hanging="360"/>
+        <w:ind w:left="2160" w:hanging="360"/>
       </w:pPr>
       <w:rPr>
         <w:rFonts w:ascii="Courier New" w:hAnsi="Courier New" w:cs="Courier New" w:hint="default"/>
@@ -1447,7 +1633,7 @@
       <w:lvlText w:val=""/>
       <w:lvlJc w:val="left"/>
       <w:pPr>
-        <w:ind w:left="2160" w:hanging="360"/>
+        <w:ind w:left="2880" w:hanging="360"/>
       </w:pPr>
       <w:rPr>
         <w:rFonts w:ascii="Wingdings" w:hAnsi="Wingdings" w:hint="default"/>
@@ -1459,7 +1645,7 @@
       <w:lvlText w:val=""/>
       <w:lvlJc w:val="left"/>
       <w:pPr>
-        <w:ind w:left="2880" w:hanging="360"/>
+        <w:ind w:left="3600" w:hanging="360"/>
       </w:pPr>
       <w:rPr>
         <w:rFonts w:ascii="Symbol" w:hAnsi="Symbol" w:hint="default"/>
@@ -1471,7 +1657,7 @@
       <w:lvlText w:val="o"/>
       <w:lvlJc w:val="left"/>
       <w:pPr>
-        <w:ind w:left="3600" w:hanging="360"/>
+        <w:ind w:left="4320" w:hanging="360"/>
       </w:pPr>
       <w:rPr>
         <w:rFonts w:ascii="Courier New" w:hAnsi="Courier New" w:cs="Courier New" w:hint="default"/>
@@ -1483,7 +1669,7 @@
       <w:lvlText w:val=""/>
       <w:lvlJc w:val="left"/>
       <w:pPr>
-        <w:ind w:left="4320" w:hanging="360"/>
+        <w:ind w:left="5040" w:hanging="360"/>
       </w:pPr>
       <w:rPr>
         <w:rFonts w:ascii="Wingdings" w:hAnsi="Wingdings" w:hint="default"/>
@@ -1495,7 +1681,7 @@
       <w:lvlText w:val=""/>
       <w:lvlJc w:val="left"/>
       <w:pPr>
-        <w:ind w:left="5040" w:hanging="360"/>
+        <w:ind w:left="5760" w:hanging="360"/>
       </w:pPr>
       <w:rPr>
         <w:rFonts w:ascii="Symbol" w:hAnsi="Symbol" w:hint="default"/>
@@ -1507,7 +1693,7 @@
       <w:lvlText w:val="o"/>
       <w:lvlJc w:val="left"/>
       <w:pPr>
-        <w:ind w:left="5760" w:hanging="360"/>
+        <w:ind w:left="6480" w:hanging="360"/>
       </w:pPr>
       <w:rPr>
         <w:rFonts w:ascii="Courier New" w:hAnsi="Courier New" w:cs="Courier New" w:hint="default"/>
@@ -1519,7 +1705,7 @@
       <w:lvlText w:val=""/>
       <w:lvlJc w:val="left"/>
       <w:pPr>
-        <w:ind w:left="6480" w:hanging="360"/>
+        <w:ind w:left="7200" w:hanging="360"/>
       </w:pPr>
       <w:rPr>
         <w:rFonts w:ascii="Wingdings" w:hAnsi="Wingdings" w:hint="default"/>
@@ -2418,6 +2604,18 @@
       <w:contextualSpacing/>
     </w:pPr>
   </w:style>
+  <w:style w:type="character" w:styleId="FollowedHyperlink">
+    <w:name w:val="FollowedHyperlink"/>
+    <w:basedOn w:val="DefaultParagraphFont"/>
+    <w:uiPriority w:val="99"/>
+    <w:semiHidden/>
+    <w:unhideWhenUsed/>
+    <w:rsid w:val="0049598A"/>
+    <w:rPr>
+      <w:color w:val="704404" w:themeColor="followedHyperlink"/>
+      <w:u w:val="single"/>
+    </w:rPr>
+  </w:style>
 </w:styles>
 </file>
 
@@ -2735,9 +2933,11 @@
     <w:rsidRoot w:val="00AD636F"/>
     <w:rsid w:val="00281A0F"/>
     <w:rsid w:val="00365E5A"/>
+    <w:rsid w:val="003D7260"/>
     <w:rsid w:val="00AD636F"/>
     <w:rsid w:val="00B6147B"/>
     <w:rsid w:val="00E2020F"/>
+    <w:rsid w:val="00FD74A3"/>
     <w:rsid w:val="00FE581F"/>
   </w:rsids>
   <m:mathPr>

</xml_diff>